<commit_message>
Logik zum Finden von verfügbaren Autos
</commit_message>
<xml_diff>
--- a/Projektdokumente/Dokumentation.docx
+++ b/Projektdokumente/Dokumentation.docx
@@ -56,7 +56,6 @@
         </w:rPr>
         <w:br/>
       </w:r>
-      <w:proofErr w:type="spellStart"/>
       <w:r>
         <w:rPr>
           <w:i/>
@@ -65,7 +64,6 @@
         </w:rPr>
         <w:t>RentACar</w:t>
       </w:r>
-      <w:proofErr w:type="spellEnd"/>
     </w:p>
     <w:p>
       <w:pPr>
@@ -1098,15 +1096,7 @@
     </w:p>
     <w:p>
       <w:r>
-        <w:t xml:space="preserve">Zusätzlich zu den Muss-Funktionalitäten </w:t>
-      </w:r>
-      <w:proofErr w:type="gramStart"/>
-      <w:r>
-        <w:t>können die folgend gelisteten Features</w:t>
-      </w:r>
-      <w:proofErr w:type="gramEnd"/>
-      <w:r>
-        <w:t xml:space="preserve"> optional umgesetzt werden.</w:t>
+        <w:t>Zusätzlich zu den Muss-Funktionalitäten können die folgend gelisteten Features optional umgesetzt werden.</w:t>
       </w:r>
     </w:p>
     <w:p>
@@ -1155,15 +1145,7 @@
         </w:numPr>
       </w:pPr>
       <w:r>
-        <w:t xml:space="preserve">Der Standort des Fahrzeugs kann in einer </w:t>
-      </w:r>
-      <w:proofErr w:type="spellStart"/>
-      <w:r>
-        <w:t>Maps</w:t>
-      </w:r>
-      <w:proofErr w:type="spellEnd"/>
-      <w:r>
-        <w:t>-Ansicht angezeigt werden.</w:t>
+        <w:t>Der Standort des Fahrzeugs kann in einer Maps-Ansicht angezeigt werden.</w:t>
       </w:r>
     </w:p>
     <w:p>
@@ -1187,15 +1169,7 @@
         </w:numPr>
       </w:pPr>
       <w:r>
-        <w:t xml:space="preserve">Kunden, die bereits in Vergangenheit Fahrzeuge angemietet haben, können sich mit ihren </w:t>
-      </w:r>
-      <w:proofErr w:type="spellStart"/>
-      <w:r>
-        <w:t>Logindaten</w:t>
-      </w:r>
-      <w:proofErr w:type="spellEnd"/>
-      <w:r>
-        <w:t xml:space="preserve"> (E-Mail; Passwort) am System anmelden und  haben so Einblick in aktuelle Reservierungsdetails.</w:t>
+        <w:t>Kunden, die bereits in Vergangenheit Fahrzeuge angemietet haben, können sich mit ihren Logindaten (E-Mail; Passwort) am System anmelden und  haben so Einblick in aktuelle Reservierungsdetails.</w:t>
       </w:r>
     </w:p>
     <w:p>
@@ -1270,19 +1244,11 @@
           <w:highlight w:val="yellow"/>
         </w:rPr>
       </w:pPr>
-      <w:proofErr w:type="spellStart"/>
       <w:r>
         <w:rPr>
           <w:highlight w:val="yellow"/>
         </w:rPr>
-        <w:t>Use</w:t>
-      </w:r>
-      <w:proofErr w:type="spellEnd"/>
-      <w:r>
-        <w:rPr>
-          <w:highlight w:val="yellow"/>
-        </w:rPr>
-        <w:t>-Case Diagramm für Client</w:t>
+        <w:t>Use-Case Diagramm für Client</w:t>
       </w:r>
     </w:p>
     <w:p>
@@ -1292,8 +1258,6 @@
         </w:rPr>
         <w:t>Klassendiagramm auf Clientseite? Gleich wie auf Server?</w:t>
       </w:r>
-      <w:bookmarkStart w:id="9" w:name="_GoBack"/>
-      <w:bookmarkEnd w:id="9"/>
     </w:p>
     <w:p/>
     <w:p>
@@ -1304,13 +1268,13 @@
           <w:numId w:val="0"/>
         </w:numPr>
       </w:pPr>
-      <w:bookmarkStart w:id="10" w:name="_Toc317023122"/>
+      <w:bookmarkStart w:id="9" w:name="_Toc317023122"/>
     </w:p>
     <w:p>
       <w:r>
         <w:br w:type="column"/>
       </w:r>
-      <w:bookmarkStart w:id="11" w:name="_Toc204309813"/>
+      <w:bookmarkStart w:id="10" w:name="_Toc204309813"/>
       <w:r>
         <w:lastRenderedPageBreak/>
         <w:t xml:space="preserve">Planung und </w:t>
@@ -1321,7 +1285,7 @@
       <w:r>
         <w:t>onzeption</w:t>
       </w:r>
-      <w:bookmarkEnd w:id="11"/>
+      <w:bookmarkEnd w:id="10"/>
     </w:p>
     <w:p>
       <w:pPr>
@@ -1331,8 +1295,8 @@
           <w:lang w:eastAsia="de-DE"/>
         </w:rPr>
       </w:pPr>
-      <w:bookmarkStart w:id="12" w:name="_Toc204309814"/>
-      <w:bookmarkEnd w:id="10"/>
+      <w:bookmarkStart w:id="11" w:name="_Toc204309814"/>
+      <w:bookmarkEnd w:id="9"/>
       <w:r>
         <w:rPr>
           <w:noProof/>
@@ -1340,7 +1304,7 @@
         </w:rPr>
         <w:t>Use-Cases</w:t>
       </w:r>
-      <w:bookmarkEnd w:id="12"/>
+      <w:bookmarkEnd w:id="11"/>
     </w:p>
     <w:p>
       <w:r>
@@ -1436,13 +1400,8 @@
       <w:pPr>
         <w:pStyle w:val="berschrift2"/>
       </w:pPr>
-      <w:proofErr w:type="spellStart"/>
-      <w:r>
-        <w:t>Tomcat</w:t>
-      </w:r>
-      <w:proofErr w:type="spellEnd"/>
-      <w:r>
-        <w:t xml:space="preserve"> Webserver (Axis2)</w:t>
+      <w:r>
+        <w:t>Tomcat Webserver (Axis2)</w:t>
       </w:r>
     </w:p>
     <w:p>
@@ -1514,26 +1473,16 @@
       <w:pPr>
         <w:pStyle w:val="Quelltext"/>
       </w:pPr>
-      <w:proofErr w:type="spellStart"/>
-      <w:r>
-        <w:t>export</w:t>
-      </w:r>
-      <w:proofErr w:type="spellEnd"/>
-      <w:r>
-        <w:t xml:space="preserve"> JAVA_HOME="/Library/Java/Home"</w:t>
-      </w:r>
-    </w:p>
-    <w:p>
-      <w:pPr>
-        <w:pStyle w:val="Quelltext"/>
-      </w:pPr>
-      <w:proofErr w:type="spellStart"/>
-      <w:r>
-        <w:t>sh</w:t>
-      </w:r>
-      <w:proofErr w:type="spellEnd"/>
-      <w:r>
-        <w:t xml:space="preserve"> /Users/gboeselager/Develop/axis2-1.6.2/bin/axis2server.sh</w:t>
+      <w:r>
+        <w:t>export JAVA_HOME="/Library/Java/Home"</w:t>
+      </w:r>
+    </w:p>
+    <w:p>
+      <w:pPr>
+        <w:pStyle w:val="Quelltext"/>
+      </w:pPr>
+      <w:r>
+        <w:t>sh /Users/gboeselager/Develop/axis2-1.6.2/bin/axis2server.sh</w:t>
       </w:r>
     </w:p>
     <w:p/>
@@ -1570,23 +1519,7 @@
     </w:p>
     <w:p>
       <w:r>
-        <w:t xml:space="preserve">XAMMP </w:t>
-      </w:r>
-      <w:proofErr w:type="spellStart"/>
-      <w:r>
-        <w:t>for</w:t>
-      </w:r>
-      <w:proofErr w:type="spellEnd"/>
-      <w:r>
-        <w:t xml:space="preserve"> Mac herunterladen (enthält Apache und </w:t>
-      </w:r>
-      <w:proofErr w:type="spellStart"/>
-      <w:r>
-        <w:t>Mysql</w:t>
-      </w:r>
-      <w:proofErr w:type="spellEnd"/>
-      <w:r>
-        <w:t>)</w:t>
+        <w:t>XAMMP for Mac herunterladen (enthält Apache und Mysql)</w:t>
       </w:r>
       <w:r>
         <w:t xml:space="preserve"> und standardmäßig installieren.</w:t>
@@ -1607,15 +1540,7 @@
     </w:p>
     <w:p>
       <w:r>
-        <w:t>XAMPP-</w:t>
-      </w:r>
-      <w:proofErr w:type="spellStart"/>
-      <w:r>
-        <w:t>ControlPanel</w:t>
-      </w:r>
-      <w:proofErr w:type="spellEnd"/>
-      <w:r>
-        <w:t xml:space="preserve"> starten</w:t>
+        <w:t>XAMPP-ControlPanel starten</w:t>
       </w:r>
     </w:p>
     <w:p>
@@ -1679,15 +1604,7 @@
     </w:p>
     <w:p>
       <w:r>
-        <w:t xml:space="preserve">Per Klick auf Start können Apache und </w:t>
-      </w:r>
-      <w:proofErr w:type="spellStart"/>
-      <w:r>
-        <w:t>MySQl</w:t>
-      </w:r>
-      <w:proofErr w:type="spellEnd"/>
-      <w:r>
-        <w:t>-Server gestartet werden</w:t>
+        <w:t>Per Klick auf Start können Apache und MySQl-Server gestartet werden</w:t>
       </w:r>
       <w:r>
         <w:t>!</w:t>
@@ -1704,23 +1621,7 @@
     </w:p>
     <w:p>
       <w:r>
-        <w:t>Auf dem MySQL-Server muss der Benutzer „</w:t>
-      </w:r>
-      <w:proofErr w:type="spellStart"/>
-      <w:r>
-        <w:t>root</w:t>
-      </w:r>
-      <w:proofErr w:type="spellEnd"/>
-      <w:r>
-        <w:t>“ kopiert und bei Host „Jeder Host“ (%) eingetragen werden, damit ist der Zugriff von allen Hosts möglich, auch von nicht-</w:t>
-      </w:r>
-      <w:proofErr w:type="spellStart"/>
-      <w:r>
-        <w:t>localhost</w:t>
-      </w:r>
-      <w:proofErr w:type="spellEnd"/>
-      <w:r>
-        <w:t>.</w:t>
+        <w:t>Auf dem MySQL-Server muss der Benutzer „root“ kopiert und bei Host „Jeder Host“ (%) eingetragen werden, damit ist der Zugriff von allen Hosts möglich, auch von nicht-localhost.</w:t>
       </w:r>
     </w:p>
     <w:p>
@@ -1789,40 +1690,17 @@
       </w:r>
     </w:p>
     <w:p>
-      <w:proofErr w:type="spellStart"/>
-      <w:r>
-        <w:t>xampp</w:t>
-      </w:r>
-      <w:proofErr w:type="spellEnd"/>
-      <w:r>
-        <w:t xml:space="preserve"> alias anlegen, um auf ein </w:t>
-      </w:r>
-      <w:proofErr w:type="spellStart"/>
-      <w:r>
-        <w:t>github</w:t>
-      </w:r>
-      <w:proofErr w:type="spellEnd"/>
-      <w:r>
-        <w:t>-verzeichnis zu verweisen:</w:t>
-      </w:r>
-    </w:p>
-    <w:p>
-      <w:r>
-        <w:t>in der Datei /</w:t>
-      </w:r>
-      <w:proofErr w:type="spellStart"/>
-      <w:r>
-        <w:t>etc</w:t>
-      </w:r>
-      <w:proofErr w:type="spellEnd"/>
-      <w:r>
-        <w:t>/</w:t>
-      </w:r>
-      <w:proofErr w:type="spellStart"/>
+      <w:r>
+        <w:t>xampp alias anlegen, um auf ein github-verzeichnis zu verweisen:</w:t>
+      </w:r>
+    </w:p>
+    <w:p>
+      <w:r>
+        <w:t>in der Datei /etc/</w:t>
+      </w:r>
       <w:r>
         <w:t>httpd.conf</w:t>
       </w:r>
-      <w:proofErr w:type="spellEnd"/>
       <w:r>
         <w:t xml:space="preserve"> müssen die Zeilen hinzugefügt werden:</w:t>
       </w:r>
@@ -1832,101 +1710,24 @@
         <w:pStyle w:val="Quelltext"/>
       </w:pPr>
       <w:r>
-        <w:t>&lt;Directory "/Users/</w:t>
-      </w:r>
-      <w:proofErr w:type="spellStart"/>
-      <w:r>
-        <w:t>gboeselager</w:t>
-      </w:r>
-      <w:proofErr w:type="spellEnd"/>
-      <w:r>
-        <w:t>/</w:t>
-      </w:r>
-      <w:proofErr w:type="spellStart"/>
-      <w:r>
-        <w:t>Develop</w:t>
-      </w:r>
-      <w:proofErr w:type="spellEnd"/>
-      <w:r>
-        <w:t>/</w:t>
-      </w:r>
-      <w:proofErr w:type="spellStart"/>
-      <w:r>
-        <w:t>Github</w:t>
-      </w:r>
-      <w:proofErr w:type="spellEnd"/>
-      <w:r>
-        <w:t>/</w:t>
-      </w:r>
-      <w:proofErr w:type="spellStart"/>
-      <w:r>
-        <w:t>RentACar</w:t>
-      </w:r>
-      <w:proofErr w:type="spellEnd"/>
-      <w:r>
-        <w:t>/Webinterface"&gt;</w:t>
-      </w:r>
-    </w:p>
-    <w:p>
-      <w:pPr>
-        <w:pStyle w:val="Quelltext"/>
-      </w:pPr>
-      <w:r>
-        <w:t xml:space="preserve">    </w:t>
-      </w:r>
-      <w:proofErr w:type="spellStart"/>
-      <w:r>
-        <w:t>AllowOverride</w:t>
-      </w:r>
-      <w:proofErr w:type="spellEnd"/>
-      <w:r>
-        <w:t xml:space="preserve"> </w:t>
-      </w:r>
-      <w:proofErr w:type="spellStart"/>
-      <w:r>
-        <w:t>FileInfo</w:t>
-      </w:r>
-      <w:proofErr w:type="spellEnd"/>
-      <w:r>
-        <w:t xml:space="preserve"> </w:t>
-      </w:r>
-      <w:proofErr w:type="spellStart"/>
-      <w:r>
-        <w:t>AuthConfig</w:t>
-      </w:r>
-      <w:proofErr w:type="spellEnd"/>
-      <w:r>
-        <w:t xml:space="preserve"> Limit Indexes</w:t>
-      </w:r>
-    </w:p>
-    <w:p>
-      <w:pPr>
-        <w:pStyle w:val="Quelltext"/>
-      </w:pPr>
-      <w:r>
-        <w:t xml:space="preserve">    Options </w:t>
-      </w:r>
-      <w:proofErr w:type="spellStart"/>
-      <w:r>
-        <w:t>MultiViews</w:t>
-      </w:r>
-      <w:proofErr w:type="spellEnd"/>
-      <w:r>
-        <w:t xml:space="preserve"> Indexes </w:t>
-      </w:r>
-      <w:proofErr w:type="spellStart"/>
-      <w:r>
-        <w:t>SymLinksIfOwnerMatch</w:t>
-      </w:r>
-      <w:proofErr w:type="spellEnd"/>
-      <w:r>
-        <w:t xml:space="preserve"> </w:t>
-      </w:r>
-      <w:proofErr w:type="spellStart"/>
-      <w:r>
-        <w:t>IncludesNoExec</w:t>
-      </w:r>
-      <w:proofErr w:type="spellEnd"/>
+        <w:t>&lt;Directory "/Users/gboeselager/Develop/Github/RentACar/Webinterface"&gt;</w:t>
+      </w:r>
+    </w:p>
+    <w:p>
+      <w:pPr>
+        <w:pStyle w:val="Quelltext"/>
+      </w:pPr>
+      <w:r>
+        <w:t xml:space="preserve">    AllowOverride FileInfo AuthConfig Limit Indexes</w:t>
+      </w:r>
+    </w:p>
+    <w:p>
+      <w:pPr>
+        <w:pStyle w:val="Quelltext"/>
+      </w:pPr>
+      <w:r>
+        <w:t xml:space="preserve">    Options MultiViews Indexes SymLinksIfOwnerMatch IncludesNoExec</w:t>
+      </w:r>
     </w:p>
     <w:p>
       <w:pPr>
@@ -1941,41 +1742,15 @@
         <w:pStyle w:val="Quelltext"/>
       </w:pPr>
       <w:r>
-        <w:t xml:space="preserve">        Order </w:t>
-      </w:r>
-      <w:proofErr w:type="spellStart"/>
-      <w:r>
-        <w:t>allow,</w:t>
-      </w:r>
-      <w:proofErr w:type="gramStart"/>
-      <w:r>
-        <w:t>deny</w:t>
-      </w:r>
-      <w:proofErr w:type="spellEnd"/>
-      <w:proofErr w:type="gramEnd"/>
-    </w:p>
-    <w:p>
-      <w:pPr>
-        <w:pStyle w:val="Quelltext"/>
-      </w:pPr>
-      <w:r>
-        <w:t xml:space="preserve">        </w:t>
-      </w:r>
-      <w:proofErr w:type="spellStart"/>
-      <w:r>
-        <w:t>Allow</w:t>
-      </w:r>
-      <w:proofErr w:type="spellEnd"/>
-      <w:r>
-        <w:t xml:space="preserve"> </w:t>
-      </w:r>
-      <w:proofErr w:type="spellStart"/>
-      <w:r>
-        <w:t>from</w:t>
-      </w:r>
-      <w:proofErr w:type="spellEnd"/>
-      <w:r>
-        <w:t xml:space="preserve"> all</w:t>
+        <w:t xml:space="preserve">        Order allow,deny</w:t>
+      </w:r>
+    </w:p>
+    <w:p>
+      <w:pPr>
+        <w:pStyle w:val="Quelltext"/>
+      </w:pPr>
+      <w:r>
+        <w:t xml:space="preserve">        Allow from all</w:t>
       </w:r>
     </w:p>
     <w:p>
@@ -1991,73 +1766,31 @@
         <w:pStyle w:val="Quelltext"/>
       </w:pPr>
       <w:r>
-        <w:t xml:space="preserve">    &lt;</w:t>
-      </w:r>
-      <w:proofErr w:type="spellStart"/>
-      <w:r>
-        <w:t>LimitExcept</w:t>
-      </w:r>
-      <w:proofErr w:type="spellEnd"/>
-      <w:r>
-        <w:t xml:space="preserve"> GET POST OPTIONS&gt;</w:t>
-      </w:r>
-    </w:p>
-    <w:p>
-      <w:pPr>
-        <w:pStyle w:val="Quelltext"/>
-      </w:pPr>
-      <w:r>
-        <w:t xml:space="preserve">        Order </w:t>
-      </w:r>
-      <w:proofErr w:type="spellStart"/>
-      <w:r>
-        <w:t>deny,</w:t>
-      </w:r>
-      <w:proofErr w:type="gramStart"/>
-      <w:r>
-        <w:t>allow</w:t>
-      </w:r>
-      <w:proofErr w:type="spellEnd"/>
-      <w:proofErr w:type="gramEnd"/>
-    </w:p>
-    <w:p>
-      <w:pPr>
-        <w:pStyle w:val="Quelltext"/>
-      </w:pPr>
-      <w:r>
-        <w:t xml:space="preserve">        </w:t>
-      </w:r>
-      <w:proofErr w:type="spellStart"/>
-      <w:r>
-        <w:t>Deny</w:t>
-      </w:r>
-      <w:proofErr w:type="spellEnd"/>
-      <w:r>
-        <w:t xml:space="preserve"> </w:t>
-      </w:r>
-      <w:proofErr w:type="spellStart"/>
-      <w:r>
-        <w:t>from</w:t>
-      </w:r>
-      <w:proofErr w:type="spellEnd"/>
-      <w:r>
-        <w:t xml:space="preserve"> all</w:t>
-      </w:r>
-    </w:p>
-    <w:p>
-      <w:pPr>
-        <w:pStyle w:val="Quelltext"/>
-      </w:pPr>
-      <w:r>
-        <w:t xml:space="preserve">    &lt;/</w:t>
-      </w:r>
-      <w:proofErr w:type="spellStart"/>
-      <w:r>
-        <w:t>LimitExcept</w:t>
-      </w:r>
-      <w:proofErr w:type="spellEnd"/>
-      <w:r>
-        <w:t>&gt;</w:t>
+        <w:t xml:space="preserve">    &lt;LimitExcept GET POST OPTIONS&gt;</w:t>
+      </w:r>
+    </w:p>
+    <w:p>
+      <w:pPr>
+        <w:pStyle w:val="Quelltext"/>
+      </w:pPr>
+      <w:r>
+        <w:t xml:space="preserve">        Order deny,allow</w:t>
+      </w:r>
+    </w:p>
+    <w:p>
+      <w:pPr>
+        <w:pStyle w:val="Quelltext"/>
+      </w:pPr>
+      <w:r>
+        <w:t xml:space="preserve">        Deny from all</w:t>
+      </w:r>
+    </w:p>
+    <w:p>
+      <w:pPr>
+        <w:pStyle w:val="Quelltext"/>
+      </w:pPr>
+      <w:r>
+        <w:t xml:space="preserve">    &lt;/LimitExcept&gt;</w:t>
       </w:r>
     </w:p>
     <w:p>
@@ -2078,73 +1811,17 @@
         <w:pStyle w:val="Quelltext"/>
       </w:pPr>
       <w:r>
-        <w:t>Alias /</w:t>
-      </w:r>
-      <w:proofErr w:type="spellStart"/>
-      <w:r>
-        <w:t>RentACar</w:t>
-      </w:r>
-      <w:proofErr w:type="spellEnd"/>
-      <w:r>
-        <w:t xml:space="preserve"> "/Users/</w:t>
-      </w:r>
-      <w:proofErr w:type="spellStart"/>
-      <w:r>
-        <w:t>gboeselager</w:t>
-      </w:r>
-      <w:proofErr w:type="spellEnd"/>
-      <w:r>
-        <w:t>/</w:t>
-      </w:r>
-      <w:proofErr w:type="spellStart"/>
-      <w:r>
-        <w:t>Develop</w:t>
-      </w:r>
-      <w:proofErr w:type="spellEnd"/>
-      <w:r>
-        <w:t>/</w:t>
-      </w:r>
-      <w:proofErr w:type="spellStart"/>
-      <w:r>
-        <w:t>Github</w:t>
-      </w:r>
-      <w:proofErr w:type="spellEnd"/>
-      <w:r>
-        <w:t>/</w:t>
-      </w:r>
-      <w:proofErr w:type="spellStart"/>
-      <w:r>
-        <w:t>RentACar</w:t>
-      </w:r>
-      <w:proofErr w:type="spellEnd"/>
-      <w:r>
-        <w:t>/Webinterface"</w:t>
-      </w:r>
-    </w:p>
-    <w:p>
-      <w:pPr>
-        <w:pStyle w:val="Quelltext"/>
-      </w:pPr>
-    </w:p>
-    <w:p>
-      <w:r>
-        <w:t xml:space="preserve">Anschließend den Apache-Server neustarten. Damit kann im Browser </w:t>
-      </w:r>
-      <w:proofErr w:type="spellStart"/>
-      <w:r>
-        <w:t>localhost</w:t>
-      </w:r>
-      <w:proofErr w:type="spellEnd"/>
-      <w:r>
-        <w:t>/</w:t>
-      </w:r>
-      <w:proofErr w:type="spellStart"/>
-      <w:r>
-        <w:t>RentACar</w:t>
-      </w:r>
-      <w:proofErr w:type="spellEnd"/>
-      <w:r>
-        <w:t xml:space="preserve"> die Webseite aufgerufen werden.</w:t>
+        <w:t>Alias /RentACar "/Users/gboeselager/Develop/Github/RentACar/Webinterface"</w:t>
+      </w:r>
+    </w:p>
+    <w:p>
+      <w:pPr>
+        <w:pStyle w:val="Quelltext"/>
+      </w:pPr>
+    </w:p>
+    <w:p>
+      <w:r>
+        <w:t>Anschließend den Apache-Server neustarten. Damit kann im Browser localhost/RentACar die Webseite aufgerufen werden.</w:t>
       </w:r>
     </w:p>
     <w:p>
@@ -2172,63 +1849,15 @@
         <w:pStyle w:val="Quelltext"/>
       </w:pPr>
       <w:r>
-        <w:t>//$</w:t>
-      </w:r>
-      <w:proofErr w:type="spellStart"/>
-      <w:r>
-        <w:t>result</w:t>
-      </w:r>
-      <w:proofErr w:type="spellEnd"/>
-      <w:r>
-        <w:t xml:space="preserve"> = $client-&gt;</w:t>
-      </w:r>
-      <w:proofErr w:type="spellStart"/>
-      <w:r>
-        <w:t>sayHello</w:t>
-      </w:r>
-      <w:proofErr w:type="spellEnd"/>
-      <w:r>
-        <w:t>(</w:t>
-      </w:r>
-      <w:proofErr w:type="spellStart"/>
-      <w:r>
-        <w:t>array</w:t>
-      </w:r>
-      <w:proofErr w:type="spellEnd"/>
-      <w:r>
-        <w:t>("</w:t>
-      </w:r>
-      <w:proofErr w:type="spellStart"/>
-      <w:r>
-        <w:t>name</w:t>
-      </w:r>
-      <w:proofErr w:type="spellEnd"/>
-      <w:r>
-        <w:t>" =&gt;"Mein Name Test"));</w:t>
-      </w:r>
-    </w:p>
-    <w:p>
-      <w:pPr>
-        <w:pStyle w:val="Quelltext"/>
-      </w:pPr>
-      <w:r>
-        <w:t>//echo $</w:t>
-      </w:r>
-      <w:proofErr w:type="spellStart"/>
-      <w:r>
-        <w:t>result</w:t>
-      </w:r>
-      <w:proofErr w:type="spellEnd"/>
-      <w:r>
-        <w:t>-&gt;</w:t>
-      </w:r>
-      <w:proofErr w:type="spellStart"/>
-      <w:r>
-        <w:t>return</w:t>
-      </w:r>
-      <w:proofErr w:type="spellEnd"/>
-      <w:r>
-        <w:t>;</w:t>
+        <w:t>//$result = $client-&gt;sayHello(array("name" =&gt;"Mein Name Test"));</w:t>
+      </w:r>
+    </w:p>
+    <w:p>
+      <w:pPr>
+        <w:pStyle w:val="Quelltext"/>
+      </w:pPr>
+      <w:r>
+        <w:t>//echo $result-&gt;return;</w:t>
       </w:r>
     </w:p>
     <w:p>
@@ -2265,95 +1894,15 @@
         <w:pStyle w:val="Quelltext"/>
       </w:pPr>
       <w:r>
-        <w:t>//echo "&lt;</w:t>
-      </w:r>
-      <w:proofErr w:type="spellStart"/>
-      <w:r>
-        <w:t>br</w:t>
-      </w:r>
-      <w:proofErr w:type="spellEnd"/>
-      <w:r>
-        <w:t>&gt;</w:t>
-      </w:r>
-      <w:proofErr w:type="spellStart"/>
-      <w:r>
-        <w:t>LastResponse</w:t>
-      </w:r>
-      <w:proofErr w:type="spellEnd"/>
-      <w:r>
-        <w:t>:".</w:t>
-      </w:r>
-      <w:proofErr w:type="spellStart"/>
-      <w:r>
-        <w:t>htmlentities</w:t>
-      </w:r>
-      <w:proofErr w:type="spellEnd"/>
-      <w:r>
-        <w:t>($client-&gt;__</w:t>
-      </w:r>
-      <w:proofErr w:type="spellStart"/>
-      <w:r>
-        <w:t>getLastResponse</w:t>
-      </w:r>
-      <w:proofErr w:type="spellEnd"/>
-      <w:r>
-        <w:t>())."&lt;</w:t>
-      </w:r>
-      <w:proofErr w:type="spellStart"/>
-      <w:r>
-        <w:t>br</w:t>
-      </w:r>
-      <w:proofErr w:type="spellEnd"/>
-      <w:r>
-        <w:t>&gt;";</w:t>
-      </w:r>
-    </w:p>
-    <w:p>
-      <w:pPr>
-        <w:pStyle w:val="Quelltext"/>
-      </w:pPr>
-      <w:r>
-        <w:t>//echo "&lt;</w:t>
-      </w:r>
-      <w:proofErr w:type="spellStart"/>
-      <w:r>
-        <w:t>br</w:t>
-      </w:r>
-      <w:proofErr w:type="spellEnd"/>
-      <w:r>
-        <w:t>&gt;</w:t>
-      </w:r>
-      <w:proofErr w:type="spellStart"/>
-      <w:r>
-        <w:t>LastRequest</w:t>
-      </w:r>
-      <w:proofErr w:type="spellEnd"/>
-      <w:r>
-        <w:t>:".</w:t>
-      </w:r>
-      <w:proofErr w:type="spellStart"/>
-      <w:r>
-        <w:t>htmlentities</w:t>
-      </w:r>
-      <w:proofErr w:type="spellEnd"/>
-      <w:r>
-        <w:t>($client-&gt;__</w:t>
-      </w:r>
-      <w:proofErr w:type="spellStart"/>
-      <w:r>
-        <w:t>getLastRequest</w:t>
-      </w:r>
-      <w:proofErr w:type="spellEnd"/>
-      <w:r>
-        <w:t>())."&lt;</w:t>
-      </w:r>
-      <w:proofErr w:type="spellStart"/>
-      <w:r>
-        <w:t>br</w:t>
-      </w:r>
-      <w:proofErr w:type="spellEnd"/>
-      <w:r>
-        <w:t>&gt;";</w:t>
+        <w:t>//echo "&lt;br&gt;LastResponse:".htmlentities($client-&gt;__getLastResponse())."&lt;br&gt;";</w:t>
+      </w:r>
+    </w:p>
+    <w:p>
+      <w:pPr>
+        <w:pStyle w:val="Quelltext"/>
+      </w:pPr>
+      <w:r>
+        <w:t>//echo "&lt;br&gt;LastRequest:".htmlentities($client-&gt;__getLastRequest())."&lt;br&gt;";</w:t>
       </w:r>
     </w:p>
     <w:p>
@@ -2390,71 +1939,15 @@
         <w:pStyle w:val="Quelltext"/>
       </w:pPr>
       <w:r>
-        <w:t>//echo "</w:t>
-      </w:r>
-      <w:proofErr w:type="spellStart"/>
-      <w:r>
-        <w:t>Functions</w:t>
-      </w:r>
-      <w:proofErr w:type="spellEnd"/>
-      <w:r>
-        <w:t xml:space="preserve">: " . </w:t>
-      </w:r>
-      <w:proofErr w:type="spellStart"/>
-      <w:r>
-        <w:t>var_dump</w:t>
-      </w:r>
-      <w:proofErr w:type="spellEnd"/>
-      <w:r>
-        <w:t>($client-&gt;__</w:t>
-      </w:r>
-      <w:proofErr w:type="spellStart"/>
-      <w:r>
-        <w:t>getFunctions</w:t>
-      </w:r>
-      <w:proofErr w:type="spellEnd"/>
-      <w:r>
-        <w:t>())."&lt;</w:t>
-      </w:r>
-      <w:proofErr w:type="spellStart"/>
-      <w:r>
-        <w:t>br</w:t>
-      </w:r>
-      <w:proofErr w:type="spellEnd"/>
-      <w:r>
-        <w:t>&gt;";</w:t>
-      </w:r>
-    </w:p>
-    <w:p>
-      <w:pPr>
-        <w:pStyle w:val="Quelltext"/>
-      </w:pPr>
-      <w:r>
-        <w:t>//echo "</w:t>
-      </w:r>
-      <w:proofErr w:type="spellStart"/>
-      <w:r>
-        <w:t>Types</w:t>
-      </w:r>
-      <w:proofErr w:type="spellEnd"/>
-      <w:r>
-        <w:t xml:space="preserve">: " . </w:t>
-      </w:r>
-      <w:proofErr w:type="spellStart"/>
-      <w:r>
-        <w:t>var_dump</w:t>
-      </w:r>
-      <w:proofErr w:type="spellEnd"/>
-      <w:r>
-        <w:t>($client-&gt;__</w:t>
-      </w:r>
-      <w:proofErr w:type="spellStart"/>
-      <w:r>
-        <w:t>getTypes</w:t>
-      </w:r>
-      <w:proofErr w:type="spellEnd"/>
-      <w:r>
-        <w:t>());</w:t>
+        <w:t>//echo "Functions: " . var_dump($client-&gt;__getFunctions())."&lt;br&gt;";</w:t>
+      </w:r>
+    </w:p>
+    <w:p>
+      <w:pPr>
+        <w:pStyle w:val="Quelltext"/>
+      </w:pPr>
+      <w:r>
+        <w:t>//echo "Types: " . var_dump($client-&gt;__getTypes());</w:t>
       </w:r>
     </w:p>
     <w:p>
@@ -2483,31 +1976,7 @@
         <w:pStyle w:val="Quelltext"/>
       </w:pPr>
       <w:r>
-        <w:t>//echo "Inhalt: " .</w:t>
-      </w:r>
-      <w:proofErr w:type="spellStart"/>
-      <w:r>
-        <w:t>var_dump</w:t>
-      </w:r>
-      <w:proofErr w:type="spellEnd"/>
-      <w:r>
-        <w:t>($</w:t>
-      </w:r>
-      <w:proofErr w:type="spellStart"/>
-      <w:r>
-        <w:t>soapReturnObject</w:t>
-      </w:r>
-      <w:proofErr w:type="spellEnd"/>
-      <w:r>
-        <w:t>-&gt;</w:t>
-      </w:r>
-      <w:proofErr w:type="spellStart"/>
-      <w:r>
-        <w:t>return</w:t>
-      </w:r>
-      <w:proofErr w:type="spellEnd"/>
-      <w:r>
-        <w:t>);</w:t>
+        <w:t>//echo "Inhalt: " .var_dump($soapReturnObject-&gt;return);</w:t>
       </w:r>
     </w:p>
     <w:p>
@@ -2528,71 +1997,23 @@
         <w:pStyle w:val="Quelltext"/>
       </w:pPr>
       <w:r>
-        <w:t xml:space="preserve">//** Beispiel für den </w:t>
-      </w:r>
-      <w:proofErr w:type="spellStart"/>
-      <w:r>
-        <w:t>Auftruf</w:t>
-      </w:r>
-      <w:proofErr w:type="spellEnd"/>
-      <w:r>
-        <w:t xml:space="preserve"> einer </w:t>
-      </w:r>
-      <w:proofErr w:type="spellStart"/>
-      <w:r>
-        <w:t>Webmethod</w:t>
-      </w:r>
-      <w:proofErr w:type="spellEnd"/>
-      <w:r>
-        <w:t xml:space="preserve"> und Ausgabe des Rückgabewertes</w:t>
-      </w:r>
-    </w:p>
-    <w:p>
-      <w:pPr>
-        <w:pStyle w:val="Quelltext"/>
-      </w:pPr>
-      <w:r>
-        <w:t>//$</w:t>
-      </w:r>
-      <w:proofErr w:type="spellStart"/>
-      <w:r>
-        <w:t>returnObj</w:t>
-      </w:r>
-      <w:proofErr w:type="spellEnd"/>
-      <w:r>
-        <w:t xml:space="preserve"> = $client-&gt;</w:t>
-      </w:r>
-      <w:proofErr w:type="spellStart"/>
-      <w:r>
-        <w:t>getVehicle</w:t>
-      </w:r>
-      <w:proofErr w:type="spellEnd"/>
-      <w:r>
-        <w:t>();</w:t>
-      </w:r>
-    </w:p>
-    <w:p>
-      <w:pPr>
-        <w:pStyle w:val="Quelltext"/>
-      </w:pPr>
-      <w:r>
-        <w:t>//echo $</w:t>
-      </w:r>
-      <w:proofErr w:type="spellStart"/>
-      <w:r>
-        <w:t>resultObj</w:t>
-      </w:r>
-      <w:proofErr w:type="spellEnd"/>
-      <w:r>
-        <w:t>-&gt;</w:t>
-      </w:r>
-      <w:proofErr w:type="spellStart"/>
-      <w:r>
-        <w:t>return</w:t>
-      </w:r>
-      <w:proofErr w:type="spellEnd"/>
-      <w:r>
-        <w:t>;</w:t>
+        <w:t>//** Beispiel für den Auftruf einer Webmethod und Ausgabe des Rückgabewertes</w:t>
+      </w:r>
+    </w:p>
+    <w:p>
+      <w:pPr>
+        <w:pStyle w:val="Quelltext"/>
+      </w:pPr>
+      <w:r>
+        <w:t>//$returnObj = $client-&gt;getVehicle();</w:t>
+      </w:r>
+    </w:p>
+    <w:p>
+      <w:pPr>
+        <w:pStyle w:val="Quelltext"/>
+      </w:pPr>
+      <w:r>
+        <w:t>//echo $resultObj-&gt;return;</w:t>
       </w:r>
     </w:p>
     <w:p>
@@ -2621,207 +2042,112 @@
         <w:pStyle w:val="Quelltext"/>
       </w:pPr>
       <w:r>
-        <w:t>//$</w:t>
-      </w:r>
-      <w:proofErr w:type="spellStart"/>
-      <w:r>
-        <w:t>returnObj</w:t>
-      </w:r>
-      <w:proofErr w:type="spellEnd"/>
-      <w:r>
-        <w:t xml:space="preserve"> = $client-&gt;</w:t>
-      </w:r>
-      <w:proofErr w:type="spellStart"/>
-      <w:r>
-        <w:t>getVehicle</w:t>
-      </w:r>
-      <w:proofErr w:type="spellEnd"/>
-      <w:r>
-        <w:t>();</w:t>
-      </w:r>
-    </w:p>
-    <w:p>
-      <w:pPr>
-        <w:pStyle w:val="Quelltext"/>
-      </w:pPr>
-      <w:r>
-        <w:t>//</w:t>
-      </w:r>
-      <w:proofErr w:type="spellStart"/>
-      <w:r>
-        <w:t>foreach</w:t>
-      </w:r>
-      <w:proofErr w:type="spellEnd"/>
-      <w:r>
-        <w:t>($</w:t>
-      </w:r>
-      <w:proofErr w:type="spellStart"/>
-      <w:r>
-        <w:t>returnObj</w:t>
-      </w:r>
-      <w:proofErr w:type="spellEnd"/>
-      <w:r>
-        <w:t>-&gt;</w:t>
-      </w:r>
-      <w:proofErr w:type="spellStart"/>
-      <w:r>
-        <w:t>return</w:t>
-      </w:r>
-      <w:proofErr w:type="spellEnd"/>
+        <w:t>//$returnObj = $client-&gt;getVehicle();</w:t>
+      </w:r>
+    </w:p>
+    <w:p>
+      <w:pPr>
+        <w:pStyle w:val="Quelltext"/>
+      </w:pPr>
+      <w:r>
+        <w:t>//foreach($returnObj-&gt;return as $item){</w:t>
+      </w:r>
+    </w:p>
+    <w:p>
+      <w:pPr>
+        <w:pStyle w:val="Quelltext"/>
+      </w:pPr>
+      <w:r>
+        <w:t>//    $v = new vehicle();</w:t>
+      </w:r>
+    </w:p>
+    <w:p>
+      <w:pPr>
+        <w:pStyle w:val="Quelltext"/>
+      </w:pPr>
+      <w:r>
+        <w:t>//    $v = $item;</w:t>
+      </w:r>
+    </w:p>
+    <w:p>
+      <w:pPr>
+        <w:pStyle w:val="Quelltext"/>
+      </w:pPr>
+      <w:r>
+        <w:t>//    echo "&lt;br&gt;".$v-&gt;model;</w:t>
+      </w:r>
+    </w:p>
+    <w:p>
+      <w:pPr>
+        <w:pStyle w:val="Quelltext"/>
+      </w:pPr>
+      <w:r>
+        <w:t>//    echo "&lt;br&gt;".$v-&gt;number;</w:t>
+      </w:r>
+    </w:p>
+    <w:p>
+      <w:pPr>
+        <w:pStyle w:val="Quelltext"/>
+      </w:pPr>
+      <w:r>
+        <w:t>//    echo "&lt;br&gt;".$v-&gt;other;</w:t>
+      </w:r>
+    </w:p>
+    <w:p>
+      <w:pPr>
+        <w:pStyle w:val="Quelltext"/>
+      </w:pPr>
+      <w:r>
+        <w:t>//}</w:t>
+      </w:r>
+    </w:p>
+    <w:p>
+      <w:pPr>
+        <w:pStyle w:val="Quelltext"/>
+      </w:pPr>
+    </w:p>
+    <w:p/>
+    <w:p>
+      <w:r>
+        <w:t>Da per Soap keine Java DateTime-Typen übergeben werden können werden als Ersatz Strings zwischen PHP und Java übergeben, die immer dem folgenden Aufbau entsprechen müssen:</w:t>
+      </w:r>
+    </w:p>
+    <w:p>
+      <w:r>
+        <w:t>JJJJ</w:t>
+      </w:r>
+      <w:r>
+        <w:t>-MM-</w:t>
+      </w:r>
+      <w:r>
+        <w:t>TT</w:t>
+      </w:r>
       <w:r>
         <w:t xml:space="preserve"> </w:t>
       </w:r>
-      <w:proofErr w:type="spellStart"/>
-      <w:r>
-        <w:t>as</w:t>
-      </w:r>
-      <w:proofErr w:type="spellEnd"/>
-      <w:r>
-        <w:t xml:space="preserve"> $item){</w:t>
-      </w:r>
-    </w:p>
-    <w:p>
-      <w:pPr>
-        <w:pStyle w:val="Quelltext"/>
-      </w:pPr>
-      <w:r>
-        <w:t xml:space="preserve">//    $v = </w:t>
-      </w:r>
-      <w:proofErr w:type="spellStart"/>
-      <w:r>
-        <w:t>new</w:t>
-      </w:r>
-      <w:proofErr w:type="spellEnd"/>
-      <w:r>
-        <w:t xml:space="preserve"> </w:t>
-      </w:r>
-      <w:proofErr w:type="spellStart"/>
-      <w:r>
-        <w:t>vehicle</w:t>
-      </w:r>
-      <w:proofErr w:type="spellEnd"/>
-      <w:r>
-        <w:t>();</w:t>
-      </w:r>
-    </w:p>
-    <w:p>
-      <w:pPr>
-        <w:pStyle w:val="Quelltext"/>
-      </w:pPr>
-      <w:r>
-        <w:t>//    $v = $item;</w:t>
-      </w:r>
-    </w:p>
-    <w:p>
-      <w:pPr>
-        <w:pStyle w:val="Quelltext"/>
-      </w:pPr>
-      <w:r>
-        <w:t>//    echo "&lt;</w:t>
-      </w:r>
-      <w:proofErr w:type="spellStart"/>
-      <w:r>
-        <w:t>br</w:t>
-      </w:r>
-      <w:proofErr w:type="spellEnd"/>
-      <w:r>
-        <w:t>&gt;".</w:t>
-      </w:r>
-      <w:proofErr w:type="gramStart"/>
-      <w:r>
-        <w:t>$</w:t>
-      </w:r>
-      <w:proofErr w:type="gramEnd"/>
-      <w:r>
-        <w:t>v-&gt;</w:t>
-      </w:r>
-      <w:proofErr w:type="spellStart"/>
-      <w:r>
-        <w:t>model</w:t>
-      </w:r>
-      <w:proofErr w:type="spellEnd"/>
-      <w:r>
-        <w:t>;</w:t>
-      </w:r>
-    </w:p>
-    <w:p>
-      <w:pPr>
-        <w:pStyle w:val="Quelltext"/>
-      </w:pPr>
-      <w:r>
-        <w:t>//    echo "&lt;</w:t>
-      </w:r>
-      <w:proofErr w:type="spellStart"/>
-      <w:r>
-        <w:t>br</w:t>
-      </w:r>
-      <w:proofErr w:type="spellEnd"/>
-      <w:r>
-        <w:t>&gt;".</w:t>
-      </w:r>
-      <w:proofErr w:type="gramStart"/>
-      <w:r>
-        <w:t>$</w:t>
-      </w:r>
-      <w:proofErr w:type="gramEnd"/>
-      <w:r>
-        <w:t>v-&gt;</w:t>
-      </w:r>
-      <w:proofErr w:type="spellStart"/>
-      <w:r>
-        <w:t>number</w:t>
-      </w:r>
-      <w:proofErr w:type="spellEnd"/>
-      <w:r>
-        <w:t>;</w:t>
-      </w:r>
-    </w:p>
-    <w:p>
-      <w:pPr>
-        <w:pStyle w:val="Quelltext"/>
-      </w:pPr>
-      <w:r>
-        <w:t>//    echo "&lt;</w:t>
-      </w:r>
-      <w:proofErr w:type="spellStart"/>
-      <w:r>
-        <w:t>br</w:t>
-      </w:r>
-      <w:proofErr w:type="spellEnd"/>
-      <w:r>
-        <w:t>&gt;".</w:t>
-      </w:r>
-      <w:proofErr w:type="gramStart"/>
-      <w:r>
-        <w:t>$</w:t>
-      </w:r>
-      <w:proofErr w:type="gramEnd"/>
-      <w:r>
-        <w:t>v-&gt;</w:t>
-      </w:r>
-      <w:proofErr w:type="spellStart"/>
-      <w:r>
-        <w:t>other</w:t>
-      </w:r>
-      <w:proofErr w:type="spellEnd"/>
-      <w:r>
-        <w:t>;</w:t>
-      </w:r>
-    </w:p>
-    <w:p>
-      <w:pPr>
-        <w:pStyle w:val="Quelltext"/>
-      </w:pPr>
-      <w:r>
-        <w:t>//}</w:t>
-      </w:r>
-    </w:p>
-    <w:p>
-      <w:pPr>
-        <w:pStyle w:val="Quelltext"/>
-      </w:pPr>
-    </w:p>
-    <w:p/>
+      <w:r>
+        <w:t>HH</w:t>
+      </w:r>
+      <w:r>
+        <w:t>:</w:t>
+      </w:r>
+      <w:r>
+        <w:t>MM</w:t>
+      </w:r>
+      <w:r>
+        <w:t>:</w:t>
+      </w:r>
+      <w:r>
+        <w:t>SS</w:t>
+      </w:r>
+    </w:p>
+    <w:p>
+      <w:r>
+        <w:t>Beispiel: „2012-08-19 17:28:19“</w:t>
+      </w:r>
+      <w:bookmarkStart w:id="12" w:name="_GoBack"/>
+      <w:bookmarkEnd w:id="12"/>
+    </w:p>
     <w:sectPr>
       <w:headerReference w:type="default" r:id="rId16"/>
       <w:footerReference w:type="default" r:id="rId17"/>
@@ -2892,7 +2218,7 @@
       <w:rPr>
         <w:noProof/>
       </w:rPr>
-      <w:t>3</w:t>
+      <w:t>7</w:t>
     </w:r>
     <w:r>
       <w:rPr>
@@ -2903,14 +2229,27 @@
     <w:r>
       <w:t xml:space="preserve"> von </w:t>
     </w:r>
-    <w:fldSimple w:instr=" SECTIONPAGES   \* MERGEFORMAT ">
-      <w:r>
-        <w:rPr>
-          <w:noProof/>
-        </w:rPr>
-        <w:t>7</w:t>
-      </w:r>
-    </w:fldSimple>
+    <w:r>
+      <w:fldChar w:fldCharType="begin"/>
+    </w:r>
+    <w:r>
+      <w:instrText xml:space="preserve"> SECTIONPAGES   \* MERGEFORMAT </w:instrText>
+    </w:r>
+    <w:r>
+      <w:fldChar w:fldCharType="separate"/>
+    </w:r>
+    <w:r>
+      <w:rPr>
+        <w:noProof/>
+      </w:rPr>
+      <w:t>7</w:t>
+    </w:r>
+    <w:r>
+      <w:rPr>
+        <w:noProof/>
+      </w:rPr>
+      <w:fldChar w:fldCharType="end"/>
+    </w:r>
   </w:p>
 </w:ftr>
 </file>
@@ -2950,15 +2289,7 @@
       </w:pBdr>
     </w:pPr>
     <w:r>
-      <w:t>Projektdokumentation „</w:t>
-    </w:r>
-    <w:proofErr w:type="spellStart"/>
-    <w:r>
-      <w:t>RentACar</w:t>
-    </w:r>
-    <w:proofErr w:type="spellEnd"/>
-    <w:r>
-      <w:t>“</w:t>
+      <w:t>Projektdokumentation „RentACar“</w:t>
     </w:r>
     <w:r>
       <w:tab/>
@@ -4962,7 +4293,7 @@
 </file>
 
 <file path=customXml/itemProps1.xml><?xml version="1.0" encoding="utf-8"?>
-<ds:datastoreItem xmlns:ds="http://schemas.openxmlformats.org/officeDocument/2006/customXml" ds:itemID="{281D503F-E728-8448-9A2B-E709347F0A51}">
+<ds:datastoreItem xmlns:ds="http://schemas.openxmlformats.org/officeDocument/2006/customXml" ds:itemID="{131BA6BC-9F1E-F347-9DD7-BD0088768264}">
   <ds:schemaRefs>
     <ds:schemaRef ds:uri="http://schemas.openxmlformats.org/officeDocument/2006/bibliography"/>
   </ds:schemaRefs>

</xml_diff>